<commit_message>
Update the sop docutment.
</commit_message>
<xml_diff>
--- a/sop/Airplane mode of automated testing.docx
+++ b/sop/Airplane mode of automated testing.docx
@@ -837,6 +837,8 @@
           <w:rFonts w:ascii="Times New Roman" w:hAnsi="Times New Roman" w:cs="Times New Roman"/>
         </w:rPr>
       </w:pPr>
+      <w:bookmarkStart w:id="3" w:name="_GoBack"/>
+      <w:bookmarkEnd w:id="3"/>
       <w:r>
         <w:rPr>
           <w:rFonts w:ascii="Times New Roman" w:hAnsi="Times New Roman" w:cs="Times New Roman"/>
@@ -2115,7 +2117,7 @@
     <w:p>
       <w:pPr>
         <w:rPr>
-          <w:rFonts w:ascii="Times New Roman" w:hAnsi="Times New Roman" w:cs="Times New Roman" w:hint="eastAsia"/>
+          <w:rFonts w:ascii="Times New Roman" w:hAnsi="Times New Roman" w:cs="Times New Roman"/>
         </w:rPr>
       </w:pPr>
       <w:r>
@@ -2424,8 +2426,6 @@
           </wp:inline>
         </w:drawing>
       </w:r>
-      <w:bookmarkStart w:id="3" w:name="_GoBack"/>
-      <w:bookmarkEnd w:id="3"/>
     </w:p>
     <w:p>
       <w:pPr>
@@ -2894,7 +2894,7 @@
     <w:p>
       <w:pPr>
         <w:rPr>
-          <w:rFonts w:ascii="Times New Roman" w:hAnsi="Times New Roman" w:cs="Times New Roman" w:hint="eastAsia"/>
+          <w:rFonts w:ascii="Times New Roman" w:hAnsi="Times New Roman" w:cs="Times New Roman"/>
         </w:rPr>
       </w:pPr>
       <w:r>
@@ -6805,7 +6805,7 @@
   <w:abstractNum w:abstractNumId="31">
     <w:nsid w:val="7BA06EF4"/>
     <w:multiLevelType w:val="hybridMultilevel"/>
-    <w:tmpl w:val="1E8C328C"/>
+    <w:tmpl w:val="185A8AA4"/>
     <w:lvl w:ilvl="0" w:tplc="0409000B">
       <w:start w:val="1"/>
       <w:numFmt w:val="bullet"/>
@@ -6818,10 +6818,10 @@
         <w:rFonts w:ascii="Wingdings" w:hAnsi="Wingdings" w:hint="default"/>
       </w:rPr>
     </w:lvl>
-    <w:lvl w:ilvl="1" w:tplc="04090003">
+    <w:lvl w:ilvl="1" w:tplc="04090009">
       <w:start w:val="1"/>
       <w:numFmt w:val="bullet"/>
-      <w:lvlText w:val=""/>
+      <w:lvlText w:val=""/>
       <w:lvlJc w:val="left"/>
       <w:pPr>
         <w:ind w:left="960" w:hanging="480"/>
@@ -8446,7 +8446,7 @@
 </file>
 
 <file path=customXml/itemProps1.xml><?xml version="1.0" encoding="utf-8"?>
-<ds:datastoreItem xmlns:ds="http://schemas.openxmlformats.org/officeDocument/2006/customXml" ds:itemID="{FA4F2A82-1C00-4BFE-966D-690026DDF5B6}">
+<ds:datastoreItem xmlns:ds="http://schemas.openxmlformats.org/officeDocument/2006/customXml" ds:itemID="{33D2F072-FF11-4CA0-8422-AC1CE40D9199}">
   <ds:schemaRefs>
     <ds:schemaRef ds:uri="http://schemas.openxmlformats.org/officeDocument/2006/bibliography"/>
   </ds:schemaRefs>

</xml_diff>